<commit_message>
Decision trees for yelp done.
</commit_message>
<xml_diff>
--- a/Assignment3/Report.docx
+++ b/Assignment3/Report.docx
@@ -2709,9 +2709,890 @@
         </w:rPr>
         <w:t xml:space="preserve">  24 153 440]]</w:t>
       </w:r>
+    </w:p>
+    <w:p>
+      <w:pPr>
+        <w:pStyle w:val="HTMLPreformatted"/>
+        <w:shd w:val="clear" w:color="auto" w:fill="FFFFFF"/>
+        <w:wordWrap w:val="0"/>
+        <w:textAlignment w:val="baseline"/>
+        <w:rPr>
+          <w:rFonts w:ascii="Times New Roman" w:hAnsi="Times New Roman" w:cs="Times New Roman"/>
+          <w:color w:val="000000"/>
+          <w:sz w:val="24"/>
+          <w:szCs w:val="24"/>
+        </w:rPr>
+      </w:pPr>
+    </w:p>
+    <w:p>
+      <w:pPr>
+        <w:pStyle w:val="HTMLPreformatted"/>
+        <w:shd w:val="clear" w:color="auto" w:fill="FFFFFF"/>
+        <w:wordWrap w:val="0"/>
+        <w:textAlignment w:val="baseline"/>
+        <w:rPr>
+          <w:rFonts w:ascii="Times New Roman" w:hAnsi="Times New Roman" w:cs="Times New Roman"/>
+          <w:color w:val="000000"/>
+          <w:sz w:val="24"/>
+          <w:szCs w:val="24"/>
+        </w:rPr>
+      </w:pPr>
+    </w:p>
+    <w:p>
+      <w:pPr>
+        <w:pStyle w:val="Heading2"/>
+      </w:pPr>
+      <w:r>
+        <w:lastRenderedPageBreak/>
+        <w:t>Decision Tree</w:t>
+      </w:r>
+    </w:p>
+    <w:p>
+      <w:pPr>
+        <w:pStyle w:val="HTMLPreformatted"/>
+        <w:shd w:val="clear" w:color="auto" w:fill="FFFFFF"/>
+        <w:wordWrap w:val="0"/>
+        <w:textAlignment w:val="baseline"/>
+        <w:rPr>
+          <w:color w:val="000000"/>
+          <w:sz w:val="21"/>
+          <w:szCs w:val="21"/>
+        </w:rPr>
+      </w:pPr>
+    </w:p>
+    <w:p>
+      <w:pPr>
+        <w:pStyle w:val="HTMLPreformatted"/>
+        <w:shd w:val="clear" w:color="auto" w:fill="FFFFFF"/>
+        <w:wordWrap w:val="0"/>
+        <w:textAlignment w:val="baseline"/>
+        <w:rPr>
+          <w:b/>
+          <w:color w:val="000000"/>
+          <w:sz w:val="21"/>
+          <w:szCs w:val="21"/>
+        </w:rPr>
+      </w:pPr>
+      <w:r>
+        <w:rPr>
+          <w:b/>
+          <w:color w:val="000000"/>
+          <w:sz w:val="21"/>
+          <w:szCs w:val="21"/>
+        </w:rPr>
+        <w:t>Training F1-Measure</w:t>
+      </w:r>
+    </w:p>
+    <w:p>
+      <w:pPr>
+        <w:pStyle w:val="HTMLPreformatted"/>
+        <w:shd w:val="clear" w:color="auto" w:fill="FFFFFF"/>
+        <w:wordWrap w:val="0"/>
+        <w:textAlignment w:val="baseline"/>
+        <w:rPr>
+          <w:color w:val="000000"/>
+          <w:sz w:val="21"/>
+          <w:szCs w:val="21"/>
+        </w:rPr>
+      </w:pPr>
+      <w:r>
+        <w:rPr>
+          <w:color w:val="000000"/>
+          <w:sz w:val="21"/>
+          <w:szCs w:val="21"/>
+        </w:rPr>
+        <w:t>F1 Score: 1.0</w:t>
+      </w:r>
+    </w:p>
+    <w:p>
+      <w:pPr>
+        <w:pStyle w:val="HTMLPreformatted"/>
+        <w:shd w:val="clear" w:color="auto" w:fill="FFFFFF"/>
+        <w:wordWrap w:val="0"/>
+        <w:textAlignment w:val="baseline"/>
+        <w:rPr>
+          <w:color w:val="000000"/>
+          <w:sz w:val="21"/>
+          <w:szCs w:val="21"/>
+          <w:lang w:val="fr-CA"/>
+        </w:rPr>
+      </w:pPr>
+      <w:r>
+        <w:rPr>
+          <w:color w:val="000000"/>
+          <w:sz w:val="21"/>
+          <w:szCs w:val="21"/>
+          <w:lang w:val="fr-CA"/>
+        </w:rPr>
+        <w:t xml:space="preserve">Confusion Matrix: </w:t>
+      </w:r>
+    </w:p>
+    <w:p>
+      <w:pPr>
+        <w:pStyle w:val="HTMLPreformatted"/>
+        <w:shd w:val="clear" w:color="auto" w:fill="FFFFFF"/>
+        <w:wordWrap w:val="0"/>
+        <w:textAlignment w:val="baseline"/>
+        <w:rPr>
+          <w:color w:val="000000"/>
+          <w:sz w:val="21"/>
+          <w:szCs w:val="21"/>
+          <w:lang w:val="fr-CA"/>
+        </w:rPr>
+      </w:pPr>
+      <w:proofErr w:type="gramStart"/>
+      <w:r>
+        <w:rPr>
+          <w:color w:val="000000"/>
+          <w:sz w:val="21"/>
+          <w:szCs w:val="21"/>
+          <w:lang w:val="fr-CA"/>
+        </w:rPr>
+        <w:t>[[ 522</w:t>
+      </w:r>
+      <w:proofErr w:type="gramEnd"/>
+      <w:r>
+        <w:rPr>
+          <w:color w:val="000000"/>
+          <w:sz w:val="21"/>
+          <w:szCs w:val="21"/>
+          <w:lang w:val="fr-CA"/>
+        </w:rPr>
+        <w:t xml:space="preserve">    0    0    0    0]</w:t>
+      </w:r>
+    </w:p>
+    <w:p>
+      <w:pPr>
+        <w:pStyle w:val="HTMLPreformatted"/>
+        <w:shd w:val="clear" w:color="auto" w:fill="FFFFFF"/>
+        <w:wordWrap w:val="0"/>
+        <w:textAlignment w:val="baseline"/>
+        <w:rPr>
+          <w:color w:val="000000"/>
+          <w:sz w:val="21"/>
+          <w:szCs w:val="21"/>
+          <w:lang w:val="fr-CA"/>
+        </w:rPr>
+      </w:pPr>
+      <w:r>
+        <w:rPr>
+          <w:color w:val="000000"/>
+          <w:sz w:val="21"/>
+          <w:szCs w:val="21"/>
+          <w:lang w:val="fr-CA"/>
+        </w:rPr>
+        <w:t xml:space="preserve"> </w:t>
+      </w:r>
+      <w:proofErr w:type="gramStart"/>
+      <w:r>
+        <w:rPr>
+          <w:color w:val="000000"/>
+          <w:sz w:val="21"/>
+          <w:szCs w:val="21"/>
+          <w:lang w:val="fr-CA"/>
+        </w:rPr>
+        <w:t xml:space="preserve">[  </w:t>
+      </w:r>
+      <w:proofErr w:type="gramEnd"/>
+      <w:r>
+        <w:rPr>
+          <w:color w:val="000000"/>
+          <w:sz w:val="21"/>
+          <w:szCs w:val="21"/>
+          <w:lang w:val="fr-CA"/>
+        </w:rPr>
+        <w:t xml:space="preserve"> 0  641    0    0    0]</w:t>
+      </w:r>
+    </w:p>
+    <w:p>
+      <w:pPr>
+        <w:pStyle w:val="HTMLPreformatted"/>
+        <w:shd w:val="clear" w:color="auto" w:fill="FFFFFF"/>
+        <w:wordWrap w:val="0"/>
+        <w:textAlignment w:val="baseline"/>
+        <w:rPr>
+          <w:color w:val="000000"/>
+          <w:sz w:val="21"/>
+          <w:szCs w:val="21"/>
+          <w:lang w:val="fr-CA"/>
+        </w:rPr>
+      </w:pPr>
+      <w:r>
+        <w:rPr>
+          <w:color w:val="000000"/>
+          <w:sz w:val="21"/>
+          <w:szCs w:val="21"/>
+          <w:lang w:val="fr-CA"/>
+        </w:rPr>
+        <w:t xml:space="preserve"> </w:t>
+      </w:r>
+      <w:proofErr w:type="gramStart"/>
+      <w:r>
+        <w:rPr>
+          <w:color w:val="000000"/>
+          <w:sz w:val="21"/>
+          <w:szCs w:val="21"/>
+          <w:lang w:val="fr-CA"/>
+        </w:rPr>
+        <w:t xml:space="preserve">[  </w:t>
+      </w:r>
+      <w:proofErr w:type="gramEnd"/>
+      <w:r>
+        <w:rPr>
+          <w:color w:val="000000"/>
+          <w:sz w:val="21"/>
+          <w:szCs w:val="21"/>
+          <w:lang w:val="fr-CA"/>
+        </w:rPr>
+        <w:t xml:space="preserve"> 0    0  997    0    0]</w:t>
+      </w:r>
+    </w:p>
+    <w:p>
+      <w:pPr>
+        <w:pStyle w:val="HTMLPreformatted"/>
+        <w:shd w:val="clear" w:color="auto" w:fill="FFFFFF"/>
+        <w:wordWrap w:val="0"/>
+        <w:textAlignment w:val="baseline"/>
+        <w:rPr>
+          <w:color w:val="000000"/>
+          <w:sz w:val="21"/>
+          <w:szCs w:val="21"/>
+          <w:lang w:val="fr-CA"/>
+        </w:rPr>
+      </w:pPr>
+      <w:r>
+        <w:rPr>
+          <w:color w:val="000000"/>
+          <w:sz w:val="21"/>
+          <w:szCs w:val="21"/>
+          <w:lang w:val="fr-CA"/>
+        </w:rPr>
+        <w:t xml:space="preserve"> </w:t>
+      </w:r>
+      <w:proofErr w:type="gramStart"/>
+      <w:r>
+        <w:rPr>
+          <w:color w:val="000000"/>
+          <w:sz w:val="21"/>
+          <w:szCs w:val="21"/>
+          <w:lang w:val="fr-CA"/>
+        </w:rPr>
+        <w:t xml:space="preserve">[  </w:t>
+      </w:r>
+      <w:proofErr w:type="gramEnd"/>
+      <w:r>
+        <w:rPr>
+          <w:color w:val="000000"/>
+          <w:sz w:val="21"/>
+          <w:szCs w:val="21"/>
+          <w:lang w:val="fr-CA"/>
+        </w:rPr>
+        <w:t xml:space="preserve"> 0    0    0 2468    0]</w:t>
+      </w:r>
+    </w:p>
+    <w:p>
+      <w:pPr>
+        <w:pStyle w:val="HTMLPreformatted"/>
+        <w:shd w:val="clear" w:color="auto" w:fill="FFFFFF"/>
+        <w:wordWrap w:val="0"/>
+        <w:textAlignment w:val="baseline"/>
+        <w:rPr>
+          <w:color w:val="000000"/>
+          <w:sz w:val="21"/>
+          <w:szCs w:val="21"/>
+          <w:lang w:val="fr-CA"/>
+        </w:rPr>
+      </w:pPr>
+      <w:r>
+        <w:rPr>
+          <w:color w:val="000000"/>
+          <w:sz w:val="21"/>
+          <w:szCs w:val="21"/>
+          <w:lang w:val="fr-CA"/>
+        </w:rPr>
+        <w:t xml:space="preserve"> </w:t>
+      </w:r>
+      <w:proofErr w:type="gramStart"/>
+      <w:r>
+        <w:rPr>
+          <w:color w:val="000000"/>
+          <w:sz w:val="21"/>
+          <w:szCs w:val="21"/>
+          <w:lang w:val="fr-CA"/>
+        </w:rPr>
+        <w:t xml:space="preserve">[  </w:t>
+      </w:r>
+      <w:proofErr w:type="gramEnd"/>
+      <w:r>
+        <w:rPr>
+          <w:color w:val="000000"/>
+          <w:sz w:val="21"/>
+          <w:szCs w:val="21"/>
+          <w:lang w:val="fr-CA"/>
+        </w:rPr>
+        <w:t xml:space="preserve"> 0    0    0    0 2372]]</w:t>
+      </w:r>
+    </w:p>
+    <w:p>
+      <w:pPr>
+        <w:pStyle w:val="HTMLPreformatted"/>
+        <w:shd w:val="clear" w:color="auto" w:fill="FFFFFF"/>
+        <w:wordWrap w:val="0"/>
+        <w:textAlignment w:val="baseline"/>
+        <w:rPr>
+          <w:color w:val="000000"/>
+          <w:sz w:val="21"/>
+          <w:szCs w:val="21"/>
+          <w:lang w:val="fr-CA"/>
+        </w:rPr>
+      </w:pPr>
+    </w:p>
+    <w:p>
+      <w:pPr>
+        <w:pStyle w:val="HTMLPreformatted"/>
+        <w:shd w:val="clear" w:color="auto" w:fill="FFFFFF"/>
+        <w:wordWrap w:val="0"/>
+        <w:textAlignment w:val="baseline"/>
+        <w:rPr>
+          <w:b/>
+          <w:color w:val="000000"/>
+          <w:sz w:val="21"/>
+          <w:szCs w:val="21"/>
+          <w:lang w:val="fr-CA"/>
+        </w:rPr>
+      </w:pPr>
+      <w:r>
+        <w:rPr>
+          <w:b/>
+          <w:color w:val="000000"/>
+          <w:sz w:val="21"/>
+          <w:szCs w:val="21"/>
+          <w:lang w:val="fr-CA"/>
+        </w:rPr>
+        <w:t>Validation F1-Measure</w:t>
+      </w:r>
       <w:bookmarkStart w:id="0" w:name="_GoBack"/>
       <w:bookmarkEnd w:id="0"/>
     </w:p>
+    <w:p>
+      <w:pPr>
+        <w:pStyle w:val="HTMLPreformatted"/>
+        <w:shd w:val="clear" w:color="auto" w:fill="FFFFFF"/>
+        <w:wordWrap w:val="0"/>
+        <w:textAlignment w:val="baseline"/>
+        <w:rPr>
+          <w:color w:val="000000"/>
+          <w:sz w:val="21"/>
+          <w:szCs w:val="21"/>
+          <w:lang w:val="fr-CA"/>
+        </w:rPr>
+      </w:pPr>
+      <w:r>
+        <w:rPr>
+          <w:color w:val="000000"/>
+          <w:sz w:val="21"/>
+          <w:szCs w:val="21"/>
+          <w:lang w:val="fr-CA"/>
+        </w:rPr>
+        <w:t>F1 Score: 0.261495450896</w:t>
+      </w:r>
+    </w:p>
+    <w:p>
+      <w:pPr>
+        <w:pStyle w:val="HTMLPreformatted"/>
+        <w:shd w:val="clear" w:color="auto" w:fill="FFFFFF"/>
+        <w:wordWrap w:val="0"/>
+        <w:textAlignment w:val="baseline"/>
+        <w:rPr>
+          <w:color w:val="000000"/>
+          <w:sz w:val="21"/>
+          <w:szCs w:val="21"/>
+          <w:lang w:val="fr-CA"/>
+        </w:rPr>
+      </w:pPr>
+      <w:r>
+        <w:rPr>
+          <w:color w:val="000000"/>
+          <w:sz w:val="21"/>
+          <w:szCs w:val="21"/>
+          <w:lang w:val="fr-CA"/>
+        </w:rPr>
+        <w:t xml:space="preserve">Confusion Matrix: </w:t>
+      </w:r>
+    </w:p>
+    <w:p>
+      <w:pPr>
+        <w:pStyle w:val="HTMLPreformatted"/>
+        <w:shd w:val="clear" w:color="auto" w:fill="FFFFFF"/>
+        <w:wordWrap w:val="0"/>
+        <w:textAlignment w:val="baseline"/>
+        <w:rPr>
+          <w:color w:val="000000"/>
+          <w:sz w:val="21"/>
+          <w:szCs w:val="21"/>
+          <w:lang w:val="fr-CA"/>
+        </w:rPr>
+      </w:pPr>
+      <w:proofErr w:type="gramStart"/>
+      <w:r>
+        <w:rPr>
+          <w:color w:val="000000"/>
+          <w:sz w:val="21"/>
+          <w:szCs w:val="21"/>
+          <w:lang w:val="fr-CA"/>
+        </w:rPr>
+        <w:t>[[ 16</w:t>
+      </w:r>
+      <w:proofErr w:type="gramEnd"/>
+      <w:r>
+        <w:rPr>
+          <w:color w:val="000000"/>
+          <w:sz w:val="21"/>
+          <w:szCs w:val="21"/>
+          <w:lang w:val="fr-CA"/>
+        </w:rPr>
+        <w:t xml:space="preserve">  15  15  14  24]</w:t>
+      </w:r>
+    </w:p>
+    <w:p>
+      <w:pPr>
+        <w:pStyle w:val="HTMLPreformatted"/>
+        <w:shd w:val="clear" w:color="auto" w:fill="FFFFFF"/>
+        <w:wordWrap w:val="0"/>
+        <w:textAlignment w:val="baseline"/>
+        <w:rPr>
+          <w:color w:val="000000"/>
+          <w:sz w:val="21"/>
+          <w:szCs w:val="21"/>
+        </w:rPr>
+      </w:pPr>
+      <w:r>
+        <w:rPr>
+          <w:color w:val="000000"/>
+          <w:sz w:val="21"/>
+          <w:szCs w:val="21"/>
+          <w:lang w:val="fr-CA"/>
+        </w:rPr>
+        <w:t xml:space="preserve"> </w:t>
+      </w:r>
+      <w:r>
+        <w:rPr>
+          <w:color w:val="000000"/>
+          <w:sz w:val="21"/>
+          <w:szCs w:val="21"/>
+        </w:rPr>
+        <w:t xml:space="preserve">[ </w:t>
+      </w:r>
+      <w:proofErr w:type="gramStart"/>
+      <w:r>
+        <w:rPr>
+          <w:color w:val="000000"/>
+          <w:sz w:val="21"/>
+          <w:szCs w:val="21"/>
+        </w:rPr>
+        <w:t>14  10</w:t>
+      </w:r>
+      <w:proofErr w:type="gramEnd"/>
+      <w:r>
+        <w:rPr>
+          <w:color w:val="000000"/>
+          <w:sz w:val="21"/>
+          <w:szCs w:val="21"/>
+        </w:rPr>
+        <w:t xml:space="preserve">  24  22  26]</w:t>
+      </w:r>
+    </w:p>
+    <w:p>
+      <w:pPr>
+        <w:pStyle w:val="HTMLPreformatted"/>
+        <w:shd w:val="clear" w:color="auto" w:fill="FFFFFF"/>
+        <w:wordWrap w:val="0"/>
+        <w:textAlignment w:val="baseline"/>
+        <w:rPr>
+          <w:color w:val="000000"/>
+          <w:sz w:val="21"/>
+          <w:szCs w:val="21"/>
+        </w:rPr>
+      </w:pPr>
+      <w:r>
+        <w:rPr>
+          <w:color w:val="000000"/>
+          <w:sz w:val="21"/>
+          <w:szCs w:val="21"/>
+        </w:rPr>
+        <w:t xml:space="preserve"> [ </w:t>
+      </w:r>
+      <w:proofErr w:type="gramStart"/>
+      <w:r>
+        <w:rPr>
+          <w:color w:val="000000"/>
+          <w:sz w:val="21"/>
+          <w:szCs w:val="21"/>
+        </w:rPr>
+        <w:t>12  18</w:t>
+      </w:r>
+      <w:proofErr w:type="gramEnd"/>
+      <w:r>
+        <w:rPr>
+          <w:color w:val="000000"/>
+          <w:sz w:val="21"/>
+          <w:szCs w:val="21"/>
+        </w:rPr>
+        <w:t xml:space="preserve">  40  57  37]</w:t>
+      </w:r>
+    </w:p>
+    <w:p>
+      <w:pPr>
+        <w:pStyle w:val="HTMLPreformatted"/>
+        <w:shd w:val="clear" w:color="auto" w:fill="FFFFFF"/>
+        <w:wordWrap w:val="0"/>
+        <w:textAlignment w:val="baseline"/>
+        <w:rPr>
+          <w:color w:val="000000"/>
+          <w:sz w:val="21"/>
+          <w:szCs w:val="21"/>
+        </w:rPr>
+      </w:pPr>
+      <w:r>
+        <w:rPr>
+          <w:color w:val="000000"/>
+          <w:sz w:val="21"/>
+          <w:szCs w:val="21"/>
+        </w:rPr>
+        <w:t xml:space="preserve"> [ </w:t>
+      </w:r>
+      <w:proofErr w:type="gramStart"/>
+      <w:r>
+        <w:rPr>
+          <w:color w:val="000000"/>
+          <w:sz w:val="21"/>
+          <w:szCs w:val="21"/>
+        </w:rPr>
+        <w:t>19  35</w:t>
+      </w:r>
+      <w:proofErr w:type="gramEnd"/>
+      <w:r>
+        <w:rPr>
+          <w:color w:val="000000"/>
+          <w:sz w:val="21"/>
+          <w:szCs w:val="21"/>
+        </w:rPr>
+        <w:t xml:space="preserve">  56 135 111]</w:t>
+      </w:r>
+    </w:p>
+    <w:p>
+      <w:pPr>
+        <w:pStyle w:val="HTMLPreformatted"/>
+        <w:shd w:val="clear" w:color="auto" w:fill="FFFFFF"/>
+        <w:wordWrap w:val="0"/>
+        <w:textAlignment w:val="baseline"/>
+        <w:rPr>
+          <w:color w:val="000000"/>
+          <w:sz w:val="21"/>
+          <w:szCs w:val="21"/>
+        </w:rPr>
+      </w:pPr>
+      <w:r>
+        <w:rPr>
+          <w:color w:val="000000"/>
+          <w:sz w:val="21"/>
+          <w:szCs w:val="21"/>
+        </w:rPr>
+        <w:t xml:space="preserve"> [ </w:t>
+      </w:r>
+      <w:proofErr w:type="gramStart"/>
+      <w:r>
+        <w:rPr>
+          <w:color w:val="000000"/>
+          <w:sz w:val="21"/>
+          <w:szCs w:val="21"/>
+        </w:rPr>
+        <w:t>20  15</w:t>
+      </w:r>
+      <w:proofErr w:type="gramEnd"/>
+      <w:r>
+        <w:rPr>
+          <w:color w:val="000000"/>
+          <w:sz w:val="21"/>
+          <w:szCs w:val="21"/>
+        </w:rPr>
+        <w:t xml:space="preserve">  33 115 117]]</w:t>
+      </w:r>
+    </w:p>
+    <w:p>
+      <w:pPr>
+        <w:pStyle w:val="HTMLPreformatted"/>
+        <w:shd w:val="clear" w:color="auto" w:fill="FFFFFF"/>
+        <w:wordWrap w:val="0"/>
+        <w:textAlignment w:val="baseline"/>
+        <w:rPr>
+          <w:color w:val="000000"/>
+          <w:sz w:val="21"/>
+          <w:szCs w:val="21"/>
+        </w:rPr>
+      </w:pPr>
+    </w:p>
+    <w:p>
+      <w:pPr>
+        <w:pStyle w:val="HTMLPreformatted"/>
+        <w:shd w:val="clear" w:color="auto" w:fill="FFFFFF"/>
+        <w:wordWrap w:val="0"/>
+        <w:textAlignment w:val="baseline"/>
+        <w:rPr>
+          <w:b/>
+          <w:color w:val="000000"/>
+          <w:sz w:val="21"/>
+          <w:szCs w:val="21"/>
+        </w:rPr>
+      </w:pPr>
+      <w:r>
+        <w:rPr>
+          <w:b/>
+          <w:color w:val="000000"/>
+          <w:sz w:val="21"/>
+          <w:szCs w:val="21"/>
+        </w:rPr>
+        <w:t>Test F1-Measure</w:t>
+      </w:r>
+    </w:p>
+    <w:p>
+      <w:pPr>
+        <w:pStyle w:val="HTMLPreformatted"/>
+        <w:shd w:val="clear" w:color="auto" w:fill="FFFFFF"/>
+        <w:wordWrap w:val="0"/>
+        <w:textAlignment w:val="baseline"/>
+        <w:rPr>
+          <w:color w:val="000000"/>
+          <w:sz w:val="21"/>
+          <w:szCs w:val="21"/>
+        </w:rPr>
+      </w:pPr>
+      <w:r>
+        <w:rPr>
+          <w:color w:val="000000"/>
+          <w:sz w:val="21"/>
+          <w:szCs w:val="21"/>
+        </w:rPr>
+        <w:t>F1 Score: 0.279169541182</w:t>
+      </w:r>
+    </w:p>
+    <w:p>
+      <w:pPr>
+        <w:pStyle w:val="HTMLPreformatted"/>
+        <w:shd w:val="clear" w:color="auto" w:fill="FFFFFF"/>
+        <w:wordWrap w:val="0"/>
+        <w:textAlignment w:val="baseline"/>
+        <w:rPr>
+          <w:color w:val="000000"/>
+          <w:sz w:val="21"/>
+          <w:szCs w:val="21"/>
+        </w:rPr>
+      </w:pPr>
+      <w:r>
+        <w:rPr>
+          <w:color w:val="000000"/>
+          <w:sz w:val="21"/>
+          <w:szCs w:val="21"/>
+        </w:rPr>
+        <w:t xml:space="preserve">Confusion Matrix: </w:t>
+      </w:r>
+    </w:p>
+    <w:p>
+      <w:pPr>
+        <w:pStyle w:val="HTMLPreformatted"/>
+        <w:shd w:val="clear" w:color="auto" w:fill="FFFFFF"/>
+        <w:wordWrap w:val="0"/>
+        <w:textAlignment w:val="baseline"/>
+        <w:rPr>
+          <w:color w:val="000000"/>
+          <w:sz w:val="21"/>
+          <w:szCs w:val="21"/>
+        </w:rPr>
+      </w:pPr>
+      <w:r>
+        <w:rPr>
+          <w:color w:val="000000"/>
+          <w:sz w:val="21"/>
+          <w:szCs w:val="21"/>
+        </w:rPr>
+        <w:t xml:space="preserve">[[ </w:t>
+      </w:r>
+      <w:proofErr w:type="gramStart"/>
+      <w:r>
+        <w:rPr>
+          <w:color w:val="000000"/>
+          <w:sz w:val="21"/>
+          <w:szCs w:val="21"/>
+        </w:rPr>
+        <w:t>29  21</w:t>
+      </w:r>
+      <w:proofErr w:type="gramEnd"/>
+      <w:r>
+        <w:rPr>
+          <w:color w:val="000000"/>
+          <w:sz w:val="21"/>
+          <w:szCs w:val="21"/>
+        </w:rPr>
+        <w:t xml:space="preserve">  31  34  28]</w:t>
+      </w:r>
+    </w:p>
+    <w:p>
+      <w:pPr>
+        <w:pStyle w:val="HTMLPreformatted"/>
+        <w:shd w:val="clear" w:color="auto" w:fill="FFFFFF"/>
+        <w:wordWrap w:val="0"/>
+        <w:textAlignment w:val="baseline"/>
+        <w:rPr>
+          <w:color w:val="000000"/>
+          <w:sz w:val="21"/>
+          <w:szCs w:val="21"/>
+        </w:rPr>
+      </w:pPr>
+      <w:r>
+        <w:rPr>
+          <w:color w:val="000000"/>
+          <w:sz w:val="21"/>
+          <w:szCs w:val="21"/>
+        </w:rPr>
+        <w:t xml:space="preserve"> [ </w:t>
+      </w:r>
+      <w:proofErr w:type="gramStart"/>
+      <w:r>
+        <w:rPr>
+          <w:color w:val="000000"/>
+          <w:sz w:val="21"/>
+          <w:szCs w:val="21"/>
+        </w:rPr>
+        <w:t>28  23</w:t>
+      </w:r>
+      <w:proofErr w:type="gramEnd"/>
+      <w:r>
+        <w:rPr>
+          <w:color w:val="000000"/>
+          <w:sz w:val="21"/>
+          <w:szCs w:val="21"/>
+        </w:rPr>
+        <w:t xml:space="preserve">  45  59  35]</w:t>
+      </w:r>
+    </w:p>
+    <w:p>
+      <w:pPr>
+        <w:pStyle w:val="HTMLPreformatted"/>
+        <w:shd w:val="clear" w:color="auto" w:fill="FFFFFF"/>
+        <w:wordWrap w:val="0"/>
+        <w:textAlignment w:val="baseline"/>
+        <w:rPr>
+          <w:color w:val="000000"/>
+          <w:sz w:val="21"/>
+          <w:szCs w:val="21"/>
+        </w:rPr>
+      </w:pPr>
+      <w:r>
+        <w:rPr>
+          <w:color w:val="000000"/>
+          <w:sz w:val="21"/>
+          <w:szCs w:val="21"/>
+        </w:rPr>
+        <w:t xml:space="preserve"> [ </w:t>
+      </w:r>
+      <w:proofErr w:type="gramStart"/>
+      <w:r>
+        <w:rPr>
+          <w:color w:val="000000"/>
+          <w:sz w:val="21"/>
+          <w:szCs w:val="21"/>
+        </w:rPr>
+        <w:t>17  30</w:t>
+      </w:r>
+      <w:proofErr w:type="gramEnd"/>
+      <w:r>
+        <w:rPr>
+          <w:color w:val="000000"/>
+          <w:sz w:val="21"/>
+          <w:szCs w:val="21"/>
+        </w:rPr>
+        <w:t xml:space="preserve">  59 127  67]</w:t>
+      </w:r>
+    </w:p>
+    <w:p>
+      <w:pPr>
+        <w:pStyle w:val="HTMLPreformatted"/>
+        <w:shd w:val="clear" w:color="auto" w:fill="FFFFFF"/>
+        <w:wordWrap w:val="0"/>
+        <w:textAlignment w:val="baseline"/>
+        <w:rPr>
+          <w:color w:val="000000"/>
+          <w:sz w:val="21"/>
+          <w:szCs w:val="21"/>
+        </w:rPr>
+      </w:pPr>
+      <w:r>
+        <w:rPr>
+          <w:color w:val="000000"/>
+          <w:sz w:val="21"/>
+          <w:szCs w:val="21"/>
+        </w:rPr>
+        <w:t xml:space="preserve"> [ </w:t>
+      </w:r>
+      <w:proofErr w:type="gramStart"/>
+      <w:r>
+        <w:rPr>
+          <w:color w:val="000000"/>
+          <w:sz w:val="21"/>
+          <w:szCs w:val="21"/>
+        </w:rPr>
+        <w:t>35  39</w:t>
+      </w:r>
+      <w:proofErr w:type="gramEnd"/>
+      <w:r>
+        <w:rPr>
+          <w:color w:val="000000"/>
+          <w:sz w:val="21"/>
+          <w:szCs w:val="21"/>
+        </w:rPr>
+        <w:t xml:space="preserve">  97 298 233]</w:t>
+      </w:r>
+    </w:p>
+    <w:p>
+      <w:pPr>
+        <w:pStyle w:val="HTMLPreformatted"/>
+        <w:shd w:val="clear" w:color="auto" w:fill="FFFFFF"/>
+        <w:wordWrap w:val="0"/>
+        <w:textAlignment w:val="baseline"/>
+        <w:rPr>
+          <w:color w:val="000000"/>
+          <w:sz w:val="21"/>
+          <w:szCs w:val="21"/>
+        </w:rPr>
+      </w:pPr>
+      <w:r>
+        <w:rPr>
+          <w:color w:val="000000"/>
+          <w:sz w:val="21"/>
+          <w:szCs w:val="21"/>
+        </w:rPr>
+        <w:t xml:space="preserve"> [ </w:t>
+      </w:r>
+      <w:proofErr w:type="gramStart"/>
+      <w:r>
+        <w:rPr>
+          <w:color w:val="000000"/>
+          <w:sz w:val="21"/>
+          <w:szCs w:val="21"/>
+        </w:rPr>
+        <w:t>22  38</w:t>
+      </w:r>
+      <w:proofErr w:type="gramEnd"/>
+      <w:r>
+        <w:rPr>
+          <w:color w:val="000000"/>
+          <w:sz w:val="21"/>
+          <w:szCs w:val="21"/>
+        </w:rPr>
+        <w:t xml:space="preserve">  60 251 294]]</w:t>
+      </w:r>
+    </w:p>
+    <w:p/>
     <w:p>
       <w:pPr>
         <w:spacing w:line="240" w:lineRule="auto"/>

</xml_diff>

<commit_message>
Start iterating linear svc
</commit_message>
<xml_diff>
--- a/Assignment3/Report.docx
+++ b/Assignment3/Report.docx
@@ -1860,16 +1860,16 @@
           <w:color w:val="000000"/>
           <w:sz w:val="21"/>
           <w:szCs w:val="21"/>
-          <w:lang w:val="en-US"/>
-        </w:rPr>
-      </w:pPr>
-      <w:r>
-        <w:rPr>
-          <w:rFonts w:ascii="Courier New" w:eastAsia="Times New Roman" w:hAnsi="Courier New" w:cs="Courier New"/>
-          <w:color w:val="000000"/>
-          <w:sz w:val="21"/>
-          <w:szCs w:val="21"/>
-          <w:lang w:val="en-US"/>
+          <w:lang w:val="fr-CA"/>
+        </w:rPr>
+      </w:pPr>
+      <w:r>
+        <w:rPr>
+          <w:rFonts w:ascii="Courier New" w:eastAsia="Times New Roman" w:hAnsi="Courier New" w:cs="Courier New"/>
+          <w:color w:val="000000"/>
+          <w:sz w:val="21"/>
+          <w:szCs w:val="21"/>
+          <w:lang w:val="fr-CA"/>
         </w:rPr>
         <w:t>F1 Score: 0.577269725617</w:t>
       </w:r>
@@ -1903,16 +1903,16 @@
           <w:color w:val="000000"/>
           <w:sz w:val="21"/>
           <w:szCs w:val="21"/>
-          <w:lang w:val="en-US"/>
-        </w:rPr>
-      </w:pPr>
-      <w:r>
-        <w:rPr>
-          <w:rFonts w:ascii="Courier New" w:eastAsia="Times New Roman" w:hAnsi="Courier New" w:cs="Courier New"/>
-          <w:color w:val="000000"/>
-          <w:sz w:val="21"/>
-          <w:szCs w:val="21"/>
-          <w:lang w:val="en-US"/>
+          <w:lang w:val="fr-CA"/>
+        </w:rPr>
+      </w:pPr>
+      <w:r>
+        <w:rPr>
+          <w:rFonts w:ascii="Courier New" w:eastAsia="Times New Roman" w:hAnsi="Courier New" w:cs="Courier New"/>
+          <w:color w:val="000000"/>
+          <w:sz w:val="21"/>
+          <w:szCs w:val="21"/>
+          <w:lang w:val="fr-CA"/>
         </w:rPr>
         <w:t>Confusion Matrix:</w:t>
       </w:r>
@@ -1946,40 +1946,40 @@
           <w:color w:val="000000"/>
           <w:sz w:val="21"/>
           <w:szCs w:val="21"/>
-          <w:lang w:val="en-US"/>
-        </w:rPr>
-      </w:pPr>
-      <w:r>
-        <w:rPr>
-          <w:rFonts w:ascii="Courier New" w:eastAsia="Times New Roman" w:hAnsi="Courier New" w:cs="Courier New"/>
-          <w:color w:val="000000"/>
-          <w:sz w:val="21"/>
-          <w:szCs w:val="21"/>
-          <w:lang w:val="en-US"/>
-        </w:rPr>
-        <w:t xml:space="preserve"> [[ 275    8   15   </w:t>
-      </w:r>
-      <w:proofErr w:type="gramStart"/>
-      <w:r>
-        <w:rPr>
-          <w:rFonts w:ascii="Courier New" w:eastAsia="Times New Roman" w:hAnsi="Courier New" w:cs="Courier New"/>
-          <w:color w:val="000000"/>
-          <w:sz w:val="21"/>
-          <w:szCs w:val="21"/>
-          <w:lang w:val="en-US"/>
-        </w:rPr>
-        <w:t>22  202</w:t>
-      </w:r>
-      <w:proofErr w:type="gramEnd"/>
-      <w:r>
-        <w:rPr>
-          <w:rFonts w:ascii="Courier New" w:eastAsia="Times New Roman" w:hAnsi="Courier New" w:cs="Courier New"/>
-          <w:color w:val="000000"/>
-          <w:sz w:val="21"/>
-          <w:szCs w:val="21"/>
-          <w:lang w:val="en-US"/>
-        </w:rPr>
-        <w:t>]</w:t>
+          <w:lang w:val="fr-CA"/>
+        </w:rPr>
+      </w:pPr>
+      <w:r>
+        <w:rPr>
+          <w:rFonts w:ascii="Courier New" w:eastAsia="Times New Roman" w:hAnsi="Courier New" w:cs="Courier New"/>
+          <w:color w:val="000000"/>
+          <w:sz w:val="21"/>
+          <w:szCs w:val="21"/>
+          <w:lang w:val="fr-CA"/>
+        </w:rPr>
+        <w:t xml:space="preserve"> </w:t>
+      </w:r>
+      <w:proofErr w:type="gramStart"/>
+      <w:r>
+        <w:rPr>
+          <w:rFonts w:ascii="Courier New" w:eastAsia="Times New Roman" w:hAnsi="Courier New" w:cs="Courier New"/>
+          <w:color w:val="000000"/>
+          <w:sz w:val="21"/>
+          <w:szCs w:val="21"/>
+          <w:lang w:val="fr-CA"/>
+        </w:rPr>
+        <w:t>[[ 275</w:t>
+      </w:r>
+      <w:proofErr w:type="gramEnd"/>
+      <w:r>
+        <w:rPr>
+          <w:rFonts w:ascii="Courier New" w:eastAsia="Times New Roman" w:hAnsi="Courier New" w:cs="Courier New"/>
+          <w:color w:val="000000"/>
+          <w:sz w:val="21"/>
+          <w:szCs w:val="21"/>
+          <w:lang w:val="fr-CA"/>
+        </w:rPr>
+        <w:t xml:space="preserve">    8   15   22  202]</w:t>
       </w:r>
     </w:p>
     <w:p>
@@ -2011,16 +2011,16 @@
           <w:color w:val="000000"/>
           <w:sz w:val="21"/>
           <w:szCs w:val="21"/>
-          <w:lang w:val="en-US"/>
-        </w:rPr>
-      </w:pPr>
-      <w:r>
-        <w:rPr>
-          <w:rFonts w:ascii="Courier New" w:eastAsia="Times New Roman" w:hAnsi="Courier New" w:cs="Courier New"/>
-          <w:color w:val="000000"/>
-          <w:sz w:val="21"/>
-          <w:szCs w:val="21"/>
-          <w:lang w:val="en-US"/>
+          <w:lang w:val="fr-CA"/>
+        </w:rPr>
+      </w:pPr>
+      <w:r>
+        <w:rPr>
+          <w:rFonts w:ascii="Courier New" w:eastAsia="Times New Roman" w:hAnsi="Courier New" w:cs="Courier New"/>
+          <w:color w:val="000000"/>
+          <w:sz w:val="21"/>
+          <w:szCs w:val="21"/>
+          <w:lang w:val="fr-CA"/>
         </w:rPr>
         <w:t xml:space="preserve"> </w:t>
       </w:r>
@@ -2031,7 +2031,7 @@
           <w:color w:val="000000"/>
           <w:sz w:val="21"/>
           <w:szCs w:val="21"/>
-          <w:lang w:val="en-US"/>
+          <w:lang w:val="fr-CA"/>
         </w:rPr>
         <w:t>[  10</w:t>
       </w:r>
@@ -2042,7 +2042,7 @@
           <w:color w:val="000000"/>
           <w:sz w:val="21"/>
           <w:szCs w:val="21"/>
-          <w:lang w:val="en-US"/>
+          <w:lang w:val="fr-CA"/>
         </w:rPr>
         <w:t xml:space="preserve">  323   23   85  200]</w:t>
       </w:r>
@@ -2076,40 +2076,40 @@
           <w:color w:val="000000"/>
           <w:sz w:val="21"/>
           <w:szCs w:val="21"/>
-          <w:lang w:val="en-US"/>
-        </w:rPr>
-      </w:pPr>
-      <w:r>
-        <w:rPr>
-          <w:rFonts w:ascii="Courier New" w:eastAsia="Times New Roman" w:hAnsi="Courier New" w:cs="Courier New"/>
-          <w:color w:val="000000"/>
-          <w:sz w:val="21"/>
-          <w:szCs w:val="21"/>
-          <w:lang w:val="en-US"/>
-        </w:rPr>
-        <w:t xml:space="preserve"> [   9   </w:t>
-      </w:r>
-      <w:proofErr w:type="gramStart"/>
-      <w:r>
-        <w:rPr>
-          <w:rFonts w:ascii="Courier New" w:eastAsia="Times New Roman" w:hAnsi="Courier New" w:cs="Courier New"/>
-          <w:color w:val="000000"/>
-          <w:sz w:val="21"/>
-          <w:szCs w:val="21"/>
-          <w:lang w:val="en-US"/>
-        </w:rPr>
-        <w:t>25  471</w:t>
-      </w:r>
-      <w:proofErr w:type="gramEnd"/>
-      <w:r>
-        <w:rPr>
-          <w:rFonts w:ascii="Courier New" w:eastAsia="Times New Roman" w:hAnsi="Courier New" w:cs="Courier New"/>
-          <w:color w:val="000000"/>
-          <w:sz w:val="21"/>
-          <w:szCs w:val="21"/>
-          <w:lang w:val="en-US"/>
-        </w:rPr>
-        <w:t xml:space="preserve">  153  339]</w:t>
+          <w:lang w:val="fr-CA"/>
+        </w:rPr>
+      </w:pPr>
+      <w:r>
+        <w:rPr>
+          <w:rFonts w:ascii="Courier New" w:eastAsia="Times New Roman" w:hAnsi="Courier New" w:cs="Courier New"/>
+          <w:color w:val="000000"/>
+          <w:sz w:val="21"/>
+          <w:szCs w:val="21"/>
+          <w:lang w:val="fr-CA"/>
+        </w:rPr>
+        <w:t xml:space="preserve"> </w:t>
+      </w:r>
+      <w:proofErr w:type="gramStart"/>
+      <w:r>
+        <w:rPr>
+          <w:rFonts w:ascii="Courier New" w:eastAsia="Times New Roman" w:hAnsi="Courier New" w:cs="Courier New"/>
+          <w:color w:val="000000"/>
+          <w:sz w:val="21"/>
+          <w:szCs w:val="21"/>
+          <w:lang w:val="fr-CA"/>
+        </w:rPr>
+        <w:t xml:space="preserve">[  </w:t>
+      </w:r>
+      <w:proofErr w:type="gramEnd"/>
+      <w:r>
+        <w:rPr>
+          <w:rFonts w:ascii="Courier New" w:eastAsia="Times New Roman" w:hAnsi="Courier New" w:cs="Courier New"/>
+          <w:color w:val="000000"/>
+          <w:sz w:val="21"/>
+          <w:szCs w:val="21"/>
+          <w:lang w:val="fr-CA"/>
+        </w:rPr>
+        <w:t xml:space="preserve"> 9   25  471  153  339]</w:t>
       </w:r>
     </w:p>
     <w:p>
@@ -2141,16 +2141,16 @@
           <w:color w:val="000000"/>
           <w:sz w:val="21"/>
           <w:szCs w:val="21"/>
-          <w:lang w:val="en-US"/>
-        </w:rPr>
-      </w:pPr>
-      <w:r>
-        <w:rPr>
-          <w:rFonts w:ascii="Courier New" w:eastAsia="Times New Roman" w:hAnsi="Courier New" w:cs="Courier New"/>
-          <w:color w:val="000000"/>
-          <w:sz w:val="21"/>
-          <w:szCs w:val="21"/>
-          <w:lang w:val="en-US"/>
+          <w:lang w:val="fr-CA"/>
+        </w:rPr>
+      </w:pPr>
+      <w:r>
+        <w:rPr>
+          <w:rFonts w:ascii="Courier New" w:eastAsia="Times New Roman" w:hAnsi="Courier New" w:cs="Courier New"/>
+          <w:color w:val="000000"/>
+          <w:sz w:val="21"/>
+          <w:szCs w:val="21"/>
+          <w:lang w:val="fr-CA"/>
         </w:rPr>
         <w:t xml:space="preserve"> </w:t>
       </w:r>
@@ -2161,7 +2161,7 @@
           <w:color w:val="000000"/>
           <w:sz w:val="21"/>
           <w:szCs w:val="21"/>
-          <w:lang w:val="en-US"/>
+          <w:lang w:val="fr-CA"/>
         </w:rPr>
         <w:t>[  36</w:t>
       </w:r>
@@ -2172,7 +2172,7 @@
           <w:color w:val="000000"/>
           <w:sz w:val="21"/>
           <w:szCs w:val="21"/>
-          <w:lang w:val="en-US"/>
+          <w:lang w:val="fr-CA"/>
         </w:rPr>
         <w:t xml:space="preserve">  155   86 1211  980]</w:t>
       </w:r>
@@ -2206,16 +2206,16 @@
           <w:color w:val="000000"/>
           <w:sz w:val="21"/>
           <w:szCs w:val="21"/>
-          <w:lang w:val="en-US"/>
-        </w:rPr>
-      </w:pPr>
-      <w:r>
-        <w:rPr>
-          <w:rFonts w:ascii="Courier New" w:eastAsia="Times New Roman" w:hAnsi="Courier New" w:cs="Courier New"/>
-          <w:color w:val="000000"/>
-          <w:sz w:val="21"/>
-          <w:szCs w:val="21"/>
-          <w:lang w:val="en-US"/>
+          <w:lang w:val="fr-CA"/>
+        </w:rPr>
+      </w:pPr>
+      <w:r>
+        <w:rPr>
+          <w:rFonts w:ascii="Courier New" w:eastAsia="Times New Roman" w:hAnsi="Courier New" w:cs="Courier New"/>
+          <w:color w:val="000000"/>
+          <w:sz w:val="21"/>
+          <w:szCs w:val="21"/>
+          <w:lang w:val="fr-CA"/>
         </w:rPr>
         <w:t xml:space="preserve"> </w:t>
       </w:r>
@@ -2226,7 +2226,7 @@
           <w:color w:val="000000"/>
           <w:sz w:val="21"/>
           <w:szCs w:val="21"/>
-          <w:lang w:val="en-US"/>
+          <w:lang w:val="fr-CA"/>
         </w:rPr>
         <w:t>[  53</w:t>
       </w:r>
@@ -2237,7 +2237,7 @@
           <w:color w:val="000000"/>
           <w:sz w:val="21"/>
           <w:szCs w:val="21"/>
-          <w:lang w:val="en-US"/>
+          <w:lang w:val="fr-CA"/>
         </w:rPr>
         <w:t xml:space="preserve">  124   73  248 1874]]</w:t>
       </w:r>
@@ -2313,16 +2313,16 @@
           <w:color w:val="000000"/>
           <w:sz w:val="21"/>
           <w:szCs w:val="21"/>
-          <w:lang w:val="en-US"/>
-        </w:rPr>
-      </w:pPr>
-      <w:r>
-        <w:rPr>
-          <w:rFonts w:ascii="Courier New" w:eastAsia="Times New Roman" w:hAnsi="Courier New" w:cs="Courier New"/>
-          <w:color w:val="000000"/>
-          <w:sz w:val="21"/>
-          <w:szCs w:val="21"/>
-          <w:lang w:val="en-US"/>
+          <w:lang w:val="fr-CA"/>
+        </w:rPr>
+      </w:pPr>
+      <w:r>
+        <w:rPr>
+          <w:rFonts w:ascii="Courier New" w:eastAsia="Times New Roman" w:hAnsi="Courier New" w:cs="Courier New"/>
+          <w:color w:val="000000"/>
+          <w:sz w:val="21"/>
+          <w:szCs w:val="21"/>
+          <w:lang w:val="fr-CA"/>
         </w:rPr>
         <w:t>F1 Score: 0.330091223067</w:t>
       </w:r>
@@ -2356,16 +2356,16 @@
           <w:color w:val="000000"/>
           <w:sz w:val="21"/>
           <w:szCs w:val="21"/>
-          <w:lang w:val="en-US"/>
-        </w:rPr>
-      </w:pPr>
-      <w:r>
-        <w:rPr>
-          <w:rFonts w:ascii="Courier New" w:eastAsia="Times New Roman" w:hAnsi="Courier New" w:cs="Courier New"/>
-          <w:color w:val="000000"/>
-          <w:sz w:val="21"/>
-          <w:szCs w:val="21"/>
-          <w:lang w:val="en-US"/>
+          <w:lang w:val="fr-CA"/>
+        </w:rPr>
+      </w:pPr>
+      <w:r>
+        <w:rPr>
+          <w:rFonts w:ascii="Courier New" w:eastAsia="Times New Roman" w:hAnsi="Courier New" w:cs="Courier New"/>
+          <w:color w:val="000000"/>
+          <w:sz w:val="21"/>
+          <w:szCs w:val="21"/>
+          <w:lang w:val="fr-CA"/>
         </w:rPr>
         <w:t>Confusion Matrix:</w:t>
       </w:r>
@@ -2408,9 +2408,19 @@
           <w:color w:val="000000"/>
           <w:sz w:val="21"/>
           <w:szCs w:val="21"/>
-          <w:lang w:val="en-US"/>
-        </w:rPr>
-        <w:t xml:space="preserve"> [[ 29   9   5   </w:t>
+          <w:lang w:val="fr-CA"/>
+        </w:rPr>
+        <w:t xml:space="preserve"> </w:t>
+      </w:r>
+      <w:r>
+        <w:rPr>
+          <w:rFonts w:ascii="Courier New" w:eastAsia="Times New Roman" w:hAnsi="Courier New" w:cs="Courier New"/>
+          <w:color w:val="000000"/>
+          <w:sz w:val="21"/>
+          <w:szCs w:val="21"/>
+          <w:lang w:val="en-US"/>
+        </w:rPr>
+        <w:t xml:space="preserve">[[ 29   9   5   </w:t>
       </w:r>
       <w:proofErr w:type="gramStart"/>
       <w:r>
@@ -3242,13 +3252,15 @@
           <w:color w:val="000000"/>
           <w:sz w:val="21"/>
           <w:szCs w:val="21"/>
-        </w:rPr>
-      </w:pPr>
-      <w:r>
-        <w:rPr>
-          <w:color w:val="000000"/>
-          <w:sz w:val="21"/>
-          <w:szCs w:val="21"/>
+          <w:lang w:val="fr-CA"/>
+        </w:rPr>
+      </w:pPr>
+      <w:r>
+        <w:rPr>
+          <w:color w:val="000000"/>
+          <w:sz w:val="21"/>
+          <w:szCs w:val="21"/>
+          <w:lang w:val="fr-CA"/>
         </w:rPr>
         <w:t>F1 Score: 1.0</w:t>
       </w:r>
@@ -5021,6 +5033,122 @@
           <w:lang w:val="en-US"/>
         </w:rPr>
       </w:pPr>
+      <w:r>
+        <w:rPr>
+          <w:noProof/>
+          <w:lang w:val="en-US"/>
+        </w:rPr>
+        <w:drawing>
+          <wp:inline distT="0" distB="0" distL="0" distR="0" wp14:anchorId="2B94B250" wp14:editId="7F4246B5">
+            <wp:extent cx="5486400" cy="2623185"/>
+            <wp:effectExtent l="0" t="0" r="0" b="5715"/>
+            <wp:docPr id="2" name="Picture 2"/>
+            <wp:cNvGraphicFramePr>
+              <a:graphicFrameLocks xmlns:a="http://schemas.openxmlformats.org/drawingml/2006/main" noChangeAspect="1"/>
+            </wp:cNvGraphicFramePr>
+            <a:graphic xmlns:a="http://schemas.openxmlformats.org/drawingml/2006/main">
+              <a:graphicData uri="http://schemas.openxmlformats.org/drawingml/2006/picture">
+                <pic:pic xmlns:pic="http://schemas.openxmlformats.org/drawingml/2006/picture">
+                  <pic:nvPicPr>
+                    <pic:cNvPr id="0" name="Picture 1"/>
+                    <pic:cNvPicPr>
+                      <a:picLocks noChangeAspect="1" noChangeArrowheads="1"/>
+                    </pic:cNvPicPr>
+                  </pic:nvPicPr>
+                  <pic:blipFill>
+                    <a:blip r:embed="rId5">
+                      <a:extLst>
+                        <a:ext uri="{28A0092B-C50C-407E-A947-70E740481C1C}">
+                          <a14:useLocalDpi xmlns:a14="http://schemas.microsoft.com/office/drawing/2010/main" val="0"/>
+                        </a:ext>
+                      </a:extLst>
+                    </a:blip>
+                    <a:srcRect/>
+                    <a:stretch>
+                      <a:fillRect/>
+                    </a:stretch>
+                  </pic:blipFill>
+                  <pic:spPr bwMode="auto">
+                    <a:xfrm>
+                      <a:off x="0" y="0"/>
+                      <a:ext cx="5486400" cy="2623185"/>
+                    </a:xfrm>
+                    <a:prstGeom prst="rect">
+                      <a:avLst/>
+                    </a:prstGeom>
+                    <a:noFill/>
+                    <a:ln>
+                      <a:noFill/>
+                    </a:ln>
+                  </pic:spPr>
+                </pic:pic>
+              </a:graphicData>
+            </a:graphic>
+          </wp:inline>
+        </w:drawing>
+      </w:r>
+    </w:p>
+    <w:p>
+      <w:pPr>
+        <w:rPr>
+          <w:lang w:val="en-US"/>
+        </w:rPr>
+      </w:pPr>
+      <w:r>
+        <w:rPr>
+          <w:noProof/>
+          <w:lang w:val="en-US"/>
+        </w:rPr>
+        <w:lastRenderedPageBreak/>
+        <w:drawing>
+          <wp:inline distT="0" distB="0" distL="0" distR="0" wp14:anchorId="2D924F2E" wp14:editId="2C4F20A8">
+            <wp:extent cx="5486400" cy="2558415"/>
+            <wp:effectExtent l="0" t="0" r="0" b="0"/>
+            <wp:docPr id="3" name="Picture 3"/>
+            <wp:cNvGraphicFramePr>
+              <a:graphicFrameLocks xmlns:a="http://schemas.openxmlformats.org/drawingml/2006/main" noChangeAspect="1"/>
+            </wp:cNvGraphicFramePr>
+            <a:graphic xmlns:a="http://schemas.openxmlformats.org/drawingml/2006/main">
+              <a:graphicData uri="http://schemas.openxmlformats.org/drawingml/2006/picture">
+                <pic:pic xmlns:pic="http://schemas.openxmlformats.org/drawingml/2006/picture">
+                  <pic:nvPicPr>
+                    <pic:cNvPr id="0" name="Picture 2"/>
+                    <pic:cNvPicPr>
+                      <a:picLocks noChangeAspect="1" noChangeArrowheads="1"/>
+                    </pic:cNvPicPr>
+                  </pic:nvPicPr>
+                  <pic:blipFill>
+                    <a:blip r:embed="rId6">
+                      <a:extLst>
+                        <a:ext uri="{28A0092B-C50C-407E-A947-70E740481C1C}">
+                          <a14:useLocalDpi xmlns:a14="http://schemas.microsoft.com/office/drawing/2010/main" val="0"/>
+                        </a:ext>
+                      </a:extLst>
+                    </a:blip>
+                    <a:srcRect/>
+                    <a:stretch>
+                      <a:fillRect/>
+                    </a:stretch>
+                  </pic:blipFill>
+                  <pic:spPr bwMode="auto">
+                    <a:xfrm>
+                      <a:off x="0" y="0"/>
+                      <a:ext cx="5486400" cy="2558415"/>
+                    </a:xfrm>
+                    <a:prstGeom prst="rect">
+                      <a:avLst/>
+                    </a:prstGeom>
+                    <a:noFill/>
+                    <a:ln>
+                      <a:noFill/>
+                    </a:ln>
+                  </pic:spPr>
+                </pic:pic>
+              </a:graphicData>
+            </a:graphic>
+          </wp:inline>
+        </w:drawing>
+      </w:r>
       <w:bookmarkStart w:id="0" w:name="_GoBack"/>
       <w:bookmarkEnd w:id="0"/>
     </w:p>

</xml_diff>